<commit_message>
Manual de usuario actualizado con instrucciones de como correr el proyecto
</commit_message>
<xml_diff>
--- a/USER MANUAL.docx
+++ b/USER MANUAL.docx
@@ -1403,80 +1403,281 @@
         <w:rPr>
           <w:b/>
           <w:bCs/>
-          <w:lang w:val="es-ES"/>
-        </w:rPr>
-      </w:pPr>
-      <w:proofErr w:type="spellStart"/>
-      <w:r>
-        <w:rPr>
-          <w:b/>
-          <w:bCs/>
-          <w:lang w:val="es-ES"/>
-        </w:rPr>
-        <w:t>You</w:t>
-      </w:r>
-      <w:proofErr w:type="spellEnd"/>
-      <w:r>
-        <w:rPr>
-          <w:b/>
-          <w:bCs/>
-          <w:lang w:val="es-ES"/>
-        </w:rPr>
-        <w:t xml:space="preserve"> can </w:t>
-      </w:r>
-      <w:proofErr w:type="spellStart"/>
-      <w:r>
-        <w:rPr>
-          <w:b/>
-          <w:bCs/>
-          <w:lang w:val="es-ES"/>
-        </w:rPr>
-        <w:t>see</w:t>
-      </w:r>
-      <w:proofErr w:type="spellEnd"/>
-      <w:r>
-        <w:rPr>
-          <w:b/>
-          <w:bCs/>
-          <w:lang w:val="es-ES"/>
-        </w:rPr>
-        <w:t xml:space="preserve"> date </w:t>
-      </w:r>
-      <w:proofErr w:type="spellStart"/>
-      <w:r>
-        <w:rPr>
-          <w:b/>
-          <w:bCs/>
-          <w:lang w:val="es-ES"/>
-        </w:rPr>
-        <w:t>of</w:t>
-      </w:r>
-      <w:proofErr w:type="spellEnd"/>
-      <w:r>
-        <w:rPr>
-          <w:b/>
-          <w:bCs/>
-          <w:lang w:val="es-ES"/>
-        </w:rPr>
-        <w:t xml:space="preserve"> </w:t>
-      </w:r>
-      <w:proofErr w:type="spellStart"/>
-      <w:r>
-        <w:rPr>
-          <w:b/>
-          <w:bCs/>
-          <w:lang w:val="es-ES"/>
-        </w:rPr>
-        <w:t>the</w:t>
-      </w:r>
-      <w:proofErr w:type="spellEnd"/>
-      <w:r>
-        <w:rPr>
-          <w:b/>
-          <w:bCs/>
-          <w:lang w:val="es-ES"/>
-        </w:rPr>
-        <w:t xml:space="preserve"> order</w:t>
+          <w:color w:val="FF0000"/>
+          <w:sz w:val="24"/>
+          <w:szCs w:val="24"/>
+          <w:lang w:val="es-ES"/>
+        </w:rPr>
+      </w:pPr>
+      <w:r>
+        <w:rPr>
+          <w:b/>
+          <w:bCs/>
+          <w:color w:val="FF0000"/>
+          <w:sz w:val="24"/>
+          <w:szCs w:val="24"/>
+          <w:lang w:val="es-ES"/>
+        </w:rPr>
+        <w:t>COMO CORRER EL PROYECTO:</w:t>
+      </w:r>
+    </w:p>
+    <w:p>
+      <w:pPr>
+        <w:jc w:val="center"/>
+        <w:rPr>
+          <w:b/>
+          <w:bCs/>
+          <w:lang w:val="es-ES"/>
+        </w:rPr>
+      </w:pPr>
+      <w:r>
+        <w:rPr>
+          <w:noProof/>
+        </w:rPr>
+        <w:drawing>
+          <wp:inline distT="0" distB="0" distL="0" distR="0" wp14:anchorId="237861B3" wp14:editId="6C3454B0">
+            <wp:extent cx="4937760" cy="1742500"/>
+            <wp:effectExtent l="0" t="0" r="0" b="0"/>
+            <wp:docPr id="6" name="Imagen 6"/>
+            <wp:cNvGraphicFramePr>
+              <a:graphicFrameLocks xmlns:a="http://schemas.openxmlformats.org/drawingml/2006/main" noChangeAspect="1"/>
+            </wp:cNvGraphicFramePr>
+            <a:graphic xmlns:a="http://schemas.openxmlformats.org/drawingml/2006/main">
+              <a:graphicData uri="http://schemas.openxmlformats.org/drawingml/2006/picture">
+                <pic:pic xmlns:pic="http://schemas.openxmlformats.org/drawingml/2006/picture">
+                  <pic:nvPicPr>
+                    <pic:cNvPr id="1" name=""/>
+                    <pic:cNvPicPr/>
+                  </pic:nvPicPr>
+                  <pic:blipFill>
+                    <a:blip r:embed="rId9"/>
+                    <a:stretch>
+                      <a:fillRect/>
+                    </a:stretch>
+                  </pic:blipFill>
+                  <pic:spPr>
+                    <a:xfrm>
+                      <a:off x="0" y="0"/>
+                      <a:ext cx="4945287" cy="1745156"/>
+                    </a:xfrm>
+                    <a:prstGeom prst="rect">
+                      <a:avLst/>
+                    </a:prstGeom>
+                  </pic:spPr>
+                </pic:pic>
+              </a:graphicData>
+            </a:graphic>
+          </wp:inline>
+        </w:drawing>
+      </w:r>
+    </w:p>
+    <w:p>
+      <w:pPr>
+        <w:jc w:val="center"/>
+        <w:rPr>
+          <w:b/>
+          <w:bCs/>
+          <w:lang w:val="es-ES"/>
+        </w:rPr>
+      </w:pPr>
+      <w:r>
+        <w:rPr>
+          <w:b/>
+          <w:bCs/>
+          <w:lang w:val="es-ES"/>
+        </w:rPr>
+        <w:t>ABRIR LA CARPETA “PIZZA” EN LA TERMINAL DE VS CODE</w:t>
+      </w:r>
+      <w:r>
+        <w:rPr>
+          <w:b/>
+          <w:bCs/>
+          <w:lang w:val="es-ES"/>
+        </w:rPr>
+        <w:t xml:space="preserve"> Y EJECUTAR EL COMANDO: “</w:t>
+      </w:r>
+      <w:proofErr w:type="spellStart"/>
+      <w:r>
+        <w:rPr>
+          <w:b/>
+          <w:bCs/>
+          <w:lang w:val="es-ES"/>
+        </w:rPr>
+        <w:t>npm</w:t>
+      </w:r>
+      <w:proofErr w:type="spellEnd"/>
+      <w:r>
+        <w:rPr>
+          <w:b/>
+          <w:bCs/>
+          <w:lang w:val="es-ES"/>
+        </w:rPr>
+        <w:t xml:space="preserve"> i”</w:t>
+      </w:r>
+    </w:p>
+    <w:p>
+      <w:pPr>
+        <w:jc w:val="center"/>
+        <w:rPr>
+          <w:b/>
+          <w:bCs/>
+          <w:lang w:val="es-ES"/>
+        </w:rPr>
+      </w:pPr>
+      <w:r>
+        <w:rPr>
+          <w:noProof/>
+        </w:rPr>
+        <w:drawing>
+          <wp:inline distT="0" distB="0" distL="0" distR="0" wp14:anchorId="11819911" wp14:editId="33D9E2D0">
+            <wp:extent cx="4305300" cy="895350"/>
+            <wp:effectExtent l="0" t="0" r="0" b="0"/>
+            <wp:docPr id="7" name="Imagen 7"/>
+            <wp:cNvGraphicFramePr>
+              <a:graphicFrameLocks xmlns:a="http://schemas.openxmlformats.org/drawingml/2006/main" noChangeAspect="1"/>
+            </wp:cNvGraphicFramePr>
+            <a:graphic xmlns:a="http://schemas.openxmlformats.org/drawingml/2006/main">
+              <a:graphicData uri="http://schemas.openxmlformats.org/drawingml/2006/picture">
+                <pic:pic xmlns:pic="http://schemas.openxmlformats.org/drawingml/2006/picture">
+                  <pic:nvPicPr>
+                    <pic:cNvPr id="1" name=""/>
+                    <pic:cNvPicPr/>
+                  </pic:nvPicPr>
+                  <pic:blipFill>
+                    <a:blip r:embed="rId10"/>
+                    <a:stretch>
+                      <a:fillRect/>
+                    </a:stretch>
+                  </pic:blipFill>
+                  <pic:spPr>
+                    <a:xfrm>
+                      <a:off x="0" y="0"/>
+                      <a:ext cx="4305300" cy="895350"/>
+                    </a:xfrm>
+                    <a:prstGeom prst="rect">
+                      <a:avLst/>
+                    </a:prstGeom>
+                  </pic:spPr>
+                </pic:pic>
+              </a:graphicData>
+            </a:graphic>
+          </wp:inline>
+        </w:drawing>
+      </w:r>
+    </w:p>
+    <w:p>
+      <w:pPr>
+        <w:jc w:val="center"/>
+        <w:rPr>
+          <w:b/>
+          <w:bCs/>
+          <w:lang w:val="es-ES"/>
+        </w:rPr>
+      </w:pPr>
+      <w:r>
+        <w:rPr>
+          <w:b/>
+          <w:bCs/>
+          <w:lang w:val="es-ES"/>
+        </w:rPr>
+        <w:t xml:space="preserve">ESTO INSTALARÁ LAS DEPENDENCIAS, AHORA CORRE EL PROYECTO CON EL COMANDO: </w:t>
+      </w:r>
+      <w:proofErr w:type="spellStart"/>
+      <w:r>
+        <w:rPr>
+          <w:b/>
+          <w:bCs/>
+          <w:lang w:val="es-ES"/>
+        </w:rPr>
+        <w:t>npm</w:t>
+      </w:r>
+      <w:proofErr w:type="spellEnd"/>
+      <w:r>
+        <w:rPr>
+          <w:b/>
+          <w:bCs/>
+          <w:lang w:val="es-ES"/>
+        </w:rPr>
+        <w:t xml:space="preserve"> run </w:t>
+      </w:r>
+      <w:proofErr w:type="spellStart"/>
+      <w:r>
+        <w:rPr>
+          <w:b/>
+          <w:bCs/>
+          <w:lang w:val="es-ES"/>
+        </w:rPr>
+        <w:t>dev</w:t>
+      </w:r>
+      <w:proofErr w:type="spellEnd"/>
+    </w:p>
+    <w:p>
+      <w:pPr>
+        <w:jc w:val="center"/>
+        <w:rPr>
+          <w:b/>
+          <w:bCs/>
+          <w:lang w:val="es-ES"/>
+        </w:rPr>
+      </w:pPr>
+      <w:r>
+        <w:rPr>
+          <w:noProof/>
+        </w:rPr>
+        <w:drawing>
+          <wp:inline distT="0" distB="0" distL="0" distR="0" wp14:anchorId="493AB9F4" wp14:editId="172B0CEF">
+            <wp:extent cx="4672584" cy="1632892"/>
+            <wp:effectExtent l="0" t="0" r="0" b="5715"/>
+            <wp:docPr id="8" name="Imagen 8"/>
+            <wp:cNvGraphicFramePr>
+              <a:graphicFrameLocks xmlns:a="http://schemas.openxmlformats.org/drawingml/2006/main" noChangeAspect="1"/>
+            </wp:cNvGraphicFramePr>
+            <a:graphic xmlns:a="http://schemas.openxmlformats.org/drawingml/2006/main">
+              <a:graphicData uri="http://schemas.openxmlformats.org/drawingml/2006/picture">
+                <pic:pic xmlns:pic="http://schemas.openxmlformats.org/drawingml/2006/picture">
+                  <pic:nvPicPr>
+                    <pic:cNvPr id="1" name=""/>
+                    <pic:cNvPicPr/>
+                  </pic:nvPicPr>
+                  <pic:blipFill>
+                    <a:blip r:embed="rId11"/>
+                    <a:stretch>
+                      <a:fillRect/>
+                    </a:stretch>
+                  </pic:blipFill>
+                  <pic:spPr>
+                    <a:xfrm>
+                      <a:off x="0" y="0"/>
+                      <a:ext cx="4679877" cy="1635440"/>
+                    </a:xfrm>
+                    <a:prstGeom prst="rect">
+                      <a:avLst/>
+                    </a:prstGeom>
+                  </pic:spPr>
+                </pic:pic>
+              </a:graphicData>
+            </a:graphic>
+          </wp:inline>
+        </w:drawing>
+      </w:r>
+    </w:p>
+    <w:p>
+      <w:pPr>
+        <w:jc w:val="center"/>
+        <w:rPr>
+          <w:b/>
+          <w:bCs/>
+          <w:lang w:val="es-ES"/>
+        </w:rPr>
+      </w:pPr>
+      <w:r>
+        <w:rPr>
+          <w:b/>
+          <w:bCs/>
+          <w:lang w:val="es-ES"/>
+        </w:rPr>
+        <w:lastRenderedPageBreak/>
+        <w:t>LA FLECHA VERDE CON LOCAL PROPORCIONARÁ EL LINK PARA ABRIR EL PROYECTO EN LA WEB</w:t>
       </w:r>
     </w:p>
     <w:sectPr>

</xml_diff>